<commit_message>
cambios en contratos y cantidades
</commit_message>
<xml_diff>
--- a/GUTIERREZ JORGE/GUTIERREZ JORGE.docx
+++ b/GUTIERREZ JORGE/GUTIERREZ JORGE.docx
@@ -5519,7 +5519,30 @@
                 <w:rFonts w:ascii="Calibri" w:eastAsia="Times New Roman" w:hAnsi="Calibri" w:cs="Calibri"/>
                 <w:color w:val="000000"/>
               </w:rPr>
-              <w:t xml:space="preserve"> $                             -   </w:t>
+              <w:t xml:space="preserve"> </w:t>
+            </w:r>
+            <w:r>
+              <w:rPr>
+                <w:rFonts w:ascii="Calibri" w:eastAsia="Times New Roman" w:hAnsi="Calibri" w:cs="Calibri"/>
+                <w:color w:val="000000"/>
+              </w:rPr>
+              <w:t>$                2.</w:t>
+            </w:r>
+            <w:r>
+              <w:rPr>
+                <w:rFonts w:ascii="Calibri" w:eastAsia="Times New Roman" w:hAnsi="Calibri" w:cs="Calibri"/>
+                <w:color w:val="000000"/>
+              </w:rPr>
+              <w:t>0</w:t>
+            </w:r>
+            <w:bookmarkStart w:id="0" w:name="_GoBack"/>
+            <w:bookmarkEnd w:id="0"/>
+            <w:r>
+              <w:rPr>
+                <w:rFonts w:ascii="Calibri" w:eastAsia="Times New Roman" w:hAnsi="Calibri" w:cs="Calibri"/>
+                <w:color w:val="000000"/>
+              </w:rPr>
+              <w:t>00,00</w:t>
             </w:r>
           </w:p>
         </w:tc>
@@ -11023,7 +11046,6 @@
                 <w:color w:val="000000"/>
               </w:rPr>
             </w:pPr>
-            <w:bookmarkStart w:id="0" w:name="_GoBack" w:colFirst="3" w:colLast="3"/>
             <w:r>
               <w:rPr>
                 <w:rFonts w:ascii="Calibri" w:eastAsia="Times New Roman" w:hAnsi="Calibri" w:cs="Calibri"/>
@@ -11520,7 +11542,6 @@
           </w:p>
         </w:tc>
       </w:tr>
-      <w:bookmarkEnd w:id="0"/>
     </w:tbl>
     <w:p>
       <w:pPr>
@@ -16028,7 +16049,7 @@
 </file>
 
 <file path=customXml/itemProps1.xml><?xml version="1.0" encoding="utf-8"?>
-<ds:datastoreItem xmlns:ds="http://schemas.openxmlformats.org/officeDocument/2006/customXml" ds:itemID="{8302EEF4-9A19-49B3-B6C0-F7712C52AB68}">
+<ds:datastoreItem xmlns:ds="http://schemas.openxmlformats.org/officeDocument/2006/customXml" ds:itemID="{717EC1AE-4275-4E50-8372-7F911413DE46}">
   <ds:schemaRefs>
     <ds:schemaRef ds:uri="http://schemas.openxmlformats.org/officeDocument/2006/bibliography"/>
   </ds:schemaRefs>

</xml_diff>